<commit_message>
Added extra write up to ReadMe and Summary
</commit_message>
<xml_diff>
--- a/Summary/PowerPlantSummary.docx
+++ b/Summary/PowerPlantSummary.docx
@@ -296,15 +296,13 @@
         </w:numPr>
       </w:pPr>
       <w:r>
-        <w:t xml:space="preserve">What are the </w:t>
-      </w:r>
-      <w:proofErr w:type="gramStart"/>
-      <w:r>
-        <w:t>most commonly used</w:t>
-      </w:r>
-      <w:proofErr w:type="gramEnd"/>
-      <w:r>
-        <w:t xml:space="preserve"> power sources globally?</w:t>
+        <w:t xml:space="preserve">What are the most commonly used power sources </w:t>
+      </w:r>
+      <w:r>
+        <w:t>globally</w:t>
+      </w:r>
+      <w:r>
+        <w:t>?</w:t>
       </w:r>
     </w:p>
     <w:p>
@@ -377,13 +375,7 @@
         <w:t>Comparing the two</w:t>
       </w:r>
       <w:r>
-        <w:t xml:space="preserve"> most popular </w:t>
-      </w:r>
-      <w:r>
-        <w:t>Non-renewable</w:t>
-      </w:r>
-      <w:r>
-        <w:t xml:space="preserve"> energy sources comparing devolving with developed countries.</w:t>
+        <w:t xml:space="preserve"> most popular Non-renewable energy sources comparing devolving with developed countries.</w:t>
       </w:r>
     </w:p>
     <w:p>
@@ -413,9 +405,10 @@
           <w:szCs w:val="24"/>
         </w:rPr>
         <w:lastRenderedPageBreak/>
-        <w:t xml:space="preserve">What are the </w:t>
-      </w:r>
-      <w:proofErr w:type="gramStart"/>
+        <w:t>What are the most com</w:t>
+      </w:r>
+      <w:bookmarkStart w:id="0" w:name="_Hlk102507206"/>
+      <w:bookmarkEnd w:id="0"/>
       <w:r>
         <w:rPr>
           <w:b/>
@@ -423,28 +416,7 @@
           <w:sz w:val="24"/>
           <w:szCs w:val="24"/>
         </w:rPr>
-        <w:t>most com</w:t>
-      </w:r>
-      <w:bookmarkStart w:id="0" w:name="_Hlk102507206"/>
-      <w:bookmarkEnd w:id="0"/>
-      <w:r>
-        <w:rPr>
-          <w:b/>
-          <w:bCs/>
-          <w:sz w:val="24"/>
-          <w:szCs w:val="24"/>
-        </w:rPr>
-        <w:t>monly used</w:t>
-      </w:r>
-      <w:proofErr w:type="gramEnd"/>
-      <w:r>
-        <w:rPr>
-          <w:b/>
-          <w:bCs/>
-          <w:sz w:val="24"/>
-          <w:szCs w:val="24"/>
-        </w:rPr>
-        <w:t xml:space="preserve"> power sources globally?</w:t>
+        <w:t>monly used power sources globally?</w:t>
       </w:r>
     </w:p>
     <w:p>
@@ -607,30 +579,39 @@
         <w:t>Do developing or developed nations produce more power per capita?</w:t>
       </w:r>
     </w:p>
-    <w:p/>
-    <w:p/>
-    <w:p/>
-    <w:p/>
-    <w:p/>
-    <w:p/>
+    <w:p>
+      <w:r>
+        <w:t xml:space="preserve">The 10 countries that produce the most power per person are all developed countries, whereas the 10 countries that produce the least amount of power per person are all developing countries. </w:t>
+      </w:r>
+    </w:p>
+    <w:p>
+      <w:r>
+        <w:t xml:space="preserve">The power gap between developing and developed countries is incontestably evident when we measure the spread of the for Developed and Developing Countries Combined Power Plant Capacity (MW per Year) Per Capita data. </w:t>
+      </w:r>
+    </w:p>
+    <w:p>
+      <w:r>
+        <w:t>Our statistical analysis indicates that for Developing Countries, having a power capacity per person over just 11.652 K/w per year would be considered an outlier, which is even lower than the median power capacity per person in a developed country, being 13.298 K/w per year.</w:t>
+      </w:r>
+    </w:p>
     <w:p>
       <w:r>
         <w:rPr>
           <w:noProof/>
         </w:rPr>
         <w:drawing>
-          <wp:anchor distT="0" distB="0" distL="114300" distR="114300" simplePos="0" relativeHeight="251684352" behindDoc="0" locked="0" layoutInCell="1" allowOverlap="1" wp14:anchorId="07B808CD" wp14:editId="4E895635">
+          <wp:anchor distT="0" distB="0" distL="114300" distR="114300" simplePos="0" relativeHeight="251686400" behindDoc="0" locked="0" layoutInCell="1" allowOverlap="1" wp14:anchorId="1BEBB9FF" wp14:editId="4349243E">
             <wp:simplePos x="0" y="0"/>
-            <wp:positionH relativeFrom="column">
-              <wp:posOffset>19050</wp:posOffset>
+            <wp:positionH relativeFrom="margin">
+              <wp:align>left</wp:align>
             </wp:positionH>
             <wp:positionV relativeFrom="paragraph">
-              <wp:posOffset>56515</wp:posOffset>
+              <wp:posOffset>75565</wp:posOffset>
             </wp:positionV>
-            <wp:extent cx="5731510" cy="2527935"/>
-            <wp:effectExtent l="0" t="0" r="2540" b="0"/>
+            <wp:extent cx="2976164" cy="2901315"/>
+            <wp:effectExtent l="0" t="0" r="0" b="0"/>
             <wp:wrapNone/>
-            <wp:docPr id="5" name="Picture 5" descr="Chart, pie chart&#10;&#10;Description automatically generated"/>
+            <wp:docPr id="6" name="Picture 6" descr="Chart, box and whisker chart&#10;&#10;Description automatically generated"/>
             <wp:cNvGraphicFramePr>
               <a:graphicFrameLocks xmlns:a="http://schemas.openxmlformats.org/drawingml/2006/main" noChangeAspect="1"/>
             </wp:cNvGraphicFramePr>
@@ -638,7 +619,7 @@
               <a:graphicData uri="http://schemas.openxmlformats.org/drawingml/2006/picture">
                 <pic:pic xmlns:pic="http://schemas.openxmlformats.org/drawingml/2006/picture">
                   <pic:nvPicPr>
-                    <pic:cNvPr id="5" name="Picture 5" descr="Chart, pie chart&#10;&#10;Description automatically generated"/>
+                    <pic:cNvPr id="4" name="Picture 4" descr="Chart, box and whisker chart&#10;&#10;Description automatically generated"/>
                     <pic:cNvPicPr>
                       <a:picLocks noChangeAspect="1" noChangeArrowheads="1"/>
                     </pic:cNvPicPr>
@@ -659,7 +640,7 @@
                   <pic:spPr bwMode="auto">
                     <a:xfrm>
                       <a:off x="0" y="0"/>
-                      <a:ext cx="5731510" cy="2527935"/>
+                      <a:ext cx="2976164" cy="2901315"/>
                     </a:xfrm>
                     <a:prstGeom prst="rect">
                       <a:avLst/>
@@ -672,26 +653,57 @@
                 </pic:pic>
               </a:graphicData>
             </a:graphic>
+            <wp14:sizeRelH relativeFrom="margin">
+              <wp14:pctWidth>0</wp14:pctWidth>
+            </wp14:sizeRelH>
+            <wp14:sizeRelV relativeFrom="margin">
+              <wp14:pctHeight>0</wp14:pctHeight>
+            </wp14:sizeRelV>
           </wp:anchor>
         </w:drawing>
       </w:r>
+    </w:p>
+    <w:p/>
+    <w:p/>
+    <w:p/>
+    <w:p/>
+    <w:p/>
+    <w:p/>
+    <w:p/>
+    <w:p/>
+    <w:p/>
+    <w:p/>
+    <w:p>
+      <w:r>
+        <w:t xml:space="preserve">There is positive correlation between a countries power production capacity and the </w:t>
+      </w:r>
+      <w:proofErr w:type="spellStart"/>
+      <w:r>
+        <w:t>countries</w:t>
+      </w:r>
+      <w:proofErr w:type="spellEnd"/>
+      <w:r>
+        <w:t xml:space="preserve"> gross national income. Positive meaning that as we see a rise in the counties GNI, we also see a rise in the countries power production capacity. We can confidently identify this as a correlation, as there is a clear association between the two variables, however we are not able to conclusively identify a causation.</w:t>
+      </w:r>
+    </w:p>
+    <w:p>
       <w:r>
         <w:rPr>
           <w:noProof/>
         </w:rPr>
         <w:drawing>
-          <wp:anchor distT="0" distB="0" distL="114300" distR="114300" simplePos="0" relativeHeight="251667968" behindDoc="0" locked="0" layoutInCell="1" allowOverlap="1" wp14:anchorId="2B2F4571" wp14:editId="650CC28A">
+          <wp:anchor distT="0" distB="0" distL="114300" distR="114300" simplePos="0" relativeHeight="251688448" behindDoc="0" locked="0" layoutInCell="1" allowOverlap="1" wp14:anchorId="5FE8330E" wp14:editId="0AFED895">
             <wp:simplePos x="0" y="0"/>
             <wp:positionH relativeFrom="margin">
-              <wp:posOffset>3028950</wp:posOffset>
+              <wp:align>left</wp:align>
             </wp:positionH>
             <wp:positionV relativeFrom="paragraph">
-              <wp:posOffset>2790190</wp:posOffset>
+              <wp:posOffset>8890</wp:posOffset>
             </wp:positionV>
             <wp:extent cx="2822575" cy="2057400"/>
             <wp:effectExtent l="0" t="0" r="0" b="0"/>
             <wp:wrapNone/>
-            <wp:docPr id="3" name="Picture 3" descr="Chart, scatter chart&#10;&#10;Description automatically generated"/>
+            <wp:docPr id="7" name="Picture 7" descr="Chart, scatter chart&#10;&#10;Description automatically generated"/>
             <wp:cNvGraphicFramePr>
               <a:graphicFrameLocks xmlns:a="http://schemas.openxmlformats.org/drawingml/2006/main" noChangeAspect="1"/>
             </wp:cNvGraphicFramePr>
@@ -736,23 +748,97 @@
           </wp:anchor>
         </w:drawing>
       </w:r>
+    </w:p>
+    <w:p/>
+    <w:p/>
+    <w:p/>
+    <w:p/>
+    <w:p/>
+    <w:p/>
+    <w:p/>
+    <w:p>
+      <w:r>
+        <w:lastRenderedPageBreak/>
+        <w:t>When taking this data and understanding what the power production per person per year translates to in everyday life, we can look at the extremes and the medians for both country statuses:</w:t>
+      </w:r>
+    </w:p>
+    <w:p>
+      <w:pPr>
+        <w:pStyle w:val="ListParagraph"/>
+        <w:numPr>
+          <w:ilvl w:val="0"/>
+          <w:numId w:val="4"/>
+        </w:numPr>
+      </w:pPr>
+      <w:r>
+        <w:t>Iceland (Identified as a developed country) produces the most power per capita per year, coming in at a whopping 59.399 M/w per person per year.</w:t>
+      </w:r>
+    </w:p>
+    <w:p>
+      <w:pPr>
+        <w:pStyle w:val="ListParagraph"/>
+        <w:numPr>
+          <w:ilvl w:val="0"/>
+          <w:numId w:val="4"/>
+        </w:numPr>
+      </w:pPr>
+      <w:r>
+        <w:t>Palestine (Identified as a developing country) produces the least power per capita per year, at just 0.014 M/w per person per year (this is only 14kw per person per year).</w:t>
+      </w:r>
+    </w:p>
+    <w:p>
+      <w:pPr>
+        <w:pStyle w:val="ListParagraph"/>
+        <w:numPr>
+          <w:ilvl w:val="0"/>
+          <w:numId w:val="4"/>
+        </w:numPr>
+      </w:pPr>
+      <w:r>
+        <w:t>The median power production capacity per person per year in a developed country is 13.298 M/w.</w:t>
+      </w:r>
+    </w:p>
+    <w:p>
+      <w:pPr>
+        <w:pStyle w:val="ListParagraph"/>
+        <w:numPr>
+          <w:ilvl w:val="0"/>
+          <w:numId w:val="4"/>
+        </w:numPr>
+      </w:pPr>
+      <w:r>
+        <w:t>The median power production capacity per person per year in a developing country is 1.732 M/w.</w:t>
+      </w:r>
+    </w:p>
+    <w:p>
+      <w:r>
+        <w:t>One M/w can power two 60-watt lightbulbs non-stop for a year, it can drive an electric vehicle almost 5,800km, or it can power the average American home for 1.2 months. When each person in a developed country has an average of approximately 13 of these M/w up their sleeve each year, the luxuries of modern comforts are significantly more accessible compared to each person in a developing country who has on average less than 2 M/w per year to utilise.</w:t>
+      </w:r>
+    </w:p>
+    <w:p>
+      <w:r>
+        <w:t>To truly understand what the power capacity per person per year looks like in Palestine, we can convert the M/w into K/w (kilowatts). There are 1,000K/w in a M/w, so that would mean the average power per person per year in Palestine is 14kw per person per year. 1 K/w can run the average ceiling fan for 20 hours, so 14K/w would run the fan for 280 hours, which is less than 12 days.</w:t>
+      </w:r>
+    </w:p>
+    <w:p/>
+    <w:p>
       <w:r>
         <w:rPr>
           <w:noProof/>
         </w:rPr>
         <w:drawing>
-          <wp:anchor distT="0" distB="0" distL="114300" distR="114300" simplePos="0" relativeHeight="251680256" behindDoc="0" locked="0" layoutInCell="1" allowOverlap="1" wp14:anchorId="29827438" wp14:editId="683DBDD1">
+          <wp:anchor distT="0" distB="0" distL="114300" distR="114300" simplePos="0" relativeHeight="251684352" behindDoc="0" locked="0" layoutInCell="1" allowOverlap="1" wp14:anchorId="07B808CD" wp14:editId="509FEE91">
             <wp:simplePos x="0" y="0"/>
             <wp:positionH relativeFrom="margin">
-              <wp:posOffset>-152400</wp:posOffset>
+              <wp:align>right</wp:align>
             </wp:positionH>
             <wp:positionV relativeFrom="paragraph">
-              <wp:posOffset>2866390</wp:posOffset>
+              <wp:posOffset>8255</wp:posOffset>
             </wp:positionV>
-            <wp:extent cx="2976164" cy="2901315"/>
-            <wp:effectExtent l="0" t="0" r="0" b="0"/>
+            <wp:extent cx="5731510" cy="2527935"/>
+            <wp:effectExtent l="0" t="0" r="2540" b="0"/>
             <wp:wrapNone/>
-            <wp:docPr id="4" name="Picture 4" descr="Chart, box and whisker chart&#10;&#10;Description automatically generated"/>
+            <wp:docPr id="5" name="Picture 5" descr="Chart, pie chart&#10;&#10;Description automatically generated"/>
             <wp:cNvGraphicFramePr>
               <a:graphicFrameLocks xmlns:a="http://schemas.openxmlformats.org/drawingml/2006/main" noChangeAspect="1"/>
             </wp:cNvGraphicFramePr>
@@ -760,7 +846,7 @@
               <a:graphicData uri="http://schemas.openxmlformats.org/drawingml/2006/picture">
                 <pic:pic xmlns:pic="http://schemas.openxmlformats.org/drawingml/2006/picture">
                   <pic:nvPicPr>
-                    <pic:cNvPr id="4" name="Picture 4" descr="Chart, box and whisker chart&#10;&#10;Description automatically generated"/>
+                    <pic:cNvPr id="5" name="Picture 5" descr="Chart, pie chart&#10;&#10;Description automatically generated"/>
                     <pic:cNvPicPr>
                       <a:picLocks noChangeAspect="1" noChangeArrowheads="1"/>
                     </pic:cNvPicPr>
@@ -781,7 +867,7 @@
                   <pic:spPr bwMode="auto">
                     <a:xfrm>
                       <a:off x="0" y="0"/>
-                      <a:ext cx="2976164" cy="2901315"/>
+                      <a:ext cx="5731510" cy="2527935"/>
                     </a:xfrm>
                     <a:prstGeom prst="rect">
                       <a:avLst/>
@@ -794,15 +880,14 @@
                 </pic:pic>
               </a:graphicData>
             </a:graphic>
-            <wp14:sizeRelH relativeFrom="margin">
-              <wp14:pctWidth>0</wp14:pctWidth>
-            </wp14:sizeRelH>
-            <wp14:sizeRelV relativeFrom="margin">
-              <wp14:pctHeight>0</wp14:pctHeight>
-            </wp14:sizeRelV>
           </wp:anchor>
         </w:drawing>
       </w:r>
+    </w:p>
+    <w:p/>
+    <w:p/>
+    <w:p/>
+    <w:p>
       <w:r>
         <w:br w:type="page"/>
       </w:r>
@@ -939,10 +1024,7 @@
     </w:p>
     <w:p>
       <w:r>
-        <w:t>Comparing the two</w:t>
-      </w:r>
-      <w:r>
-        <w:t xml:space="preserve"> most popular renewable energy sources comparing devolving with developed countries</w:t>
+        <w:t>Comparing the two most popular renewable energy sources comparing devolving with developed countries</w:t>
       </w:r>
     </w:p>
     <w:p>
@@ -1106,13 +1188,7 @@
     <w:p>
       <w:r>
         <w:lastRenderedPageBreak/>
-        <w:t>Comparing the two most popular</w:t>
-      </w:r>
-      <w:r>
-        <w:t xml:space="preserve"> non-</w:t>
-      </w:r>
-      <w:r>
-        <w:t>renewable energy sources comparing devolving with developed countries</w:t>
+        <w:t>Comparing the two most popular non-renewable energy sources comparing devolving with developed countries</w:t>
       </w:r>
     </w:p>
     <w:p>
@@ -1282,19 +1358,7 @@
     </w:p>
     <w:p>
       <w:r>
-        <w:t xml:space="preserve">Overall, it seems that the world has moved towards producing energy more sustainably by using more renewable fuel sources to run their power plants. Looking at the current </w:t>
-      </w:r>
-      <w:r>
-        <w:t>global</w:t>
-      </w:r>
-      <w:r>
-        <w:t xml:space="preserve"> power shortage will what we have been doing </w:t>
-      </w:r>
-      <w:r>
-        <w:t>so far</w:t>
-      </w:r>
-      <w:r>
-        <w:t xml:space="preserve"> be enough for everyone to keep using power as we currently do?</w:t>
+        <w:t>Overall, it seems that the world has moved towards producing energy more sustainably by using more renewable fuel sources to run their power plants. Looking at the current global power shortage will what we have been doing so far be enough for everyone to keep using power as we currently do?</w:t>
       </w:r>
     </w:p>
     <w:sectPr>
@@ -1310,6 +1374,119 @@
 <file path=word/numbering.xml><?xml version="1.0" encoding="utf-8"?>
 <w:numbering xmlns:wpc="http://schemas.microsoft.com/office/word/2010/wordprocessingCanvas" xmlns:cx="http://schemas.microsoft.com/office/drawing/2014/chartex" xmlns:cx1="http://schemas.microsoft.com/office/drawing/2015/9/8/chartex" xmlns:cx2="http://schemas.microsoft.com/office/drawing/2015/10/21/chartex" xmlns:cx3="http://schemas.microsoft.com/office/drawing/2016/5/9/chartex" xmlns:cx4="http://schemas.microsoft.com/office/drawing/2016/5/10/chartex" xmlns:cx5="http://schemas.microsoft.com/office/drawing/2016/5/11/chartex" xmlns:cx6="http://schemas.microsoft.com/office/drawing/2016/5/12/chartex" xmlns:cx7="http://schemas.microsoft.com/office/drawing/2016/5/13/chartex" xmlns:cx8="http://schemas.microsoft.com/office/drawing/2016/5/14/chartex" xmlns:mc="http://schemas.openxmlformats.org/markup-compatibility/2006" xmlns:aink="http://schemas.microsoft.com/office/drawing/2016/ink" xmlns:am3d="http://schemas.microsoft.com/office/drawing/2017/model3d" xmlns:o="urn:schemas-microsoft-com:office:office" xmlns:oel="http://schemas.microsoft.com/office/2019/extlst" xmlns:r="http://schemas.openxmlformats.org/officeDocument/2006/relationships" xmlns:m="http://schemas.openxmlformats.org/officeDocument/2006/math" xmlns:v="urn:schemas-microsoft-com:vml" xmlns:wp14="http://schemas.microsoft.com/office/word/2010/wordprocessingDrawing" xmlns:wp="http://schemas.openxmlformats.org/drawingml/2006/wordprocessingDrawing" xmlns:w10="urn:schemas-microsoft-com:office:word" xmlns:w="http://schemas.openxmlformats.org/wordprocessingml/2006/main" xmlns:w14="http://schemas.microsoft.com/office/word/2010/wordml" xmlns:w15="http://schemas.microsoft.com/office/word/2012/wordml" xmlns:w16cex="http://schemas.microsoft.com/office/word/2018/wordml/cex" xmlns:w16cid="http://schemas.microsoft.com/office/word/2016/wordml/cid" xmlns:w16="http://schemas.microsoft.com/office/word/2018/wordml" xmlns:w16sdtdh="http://schemas.microsoft.com/office/word/2020/wordml/sdtdatahash" xmlns:w16se="http://schemas.microsoft.com/office/word/2015/wordml/symex" xmlns:wpg="http://schemas.microsoft.com/office/word/2010/wordprocessingGroup" xmlns:wpi="http://schemas.microsoft.com/office/word/2010/wordprocessingInk" xmlns:wne="http://schemas.microsoft.com/office/word/2006/wordml" xmlns:wps="http://schemas.microsoft.com/office/word/2010/wordprocessingShape" mc:Ignorable="w14 w15 w16se w16cid w16 w16cex w16sdtdh wp14">
   <w:abstractNum w:abstractNumId="0" w15:restartNumberingAfterBreak="0">
+    <w:nsid w:val="23E65F53"/>
+    <w:multiLevelType w:val="hybridMultilevel"/>
+    <w:tmpl w:val="1B66980A"/>
+    <w:lvl w:ilvl="0" w:tplc="0C090001">
+      <w:start w:val="1"/>
+      <w:numFmt w:val="bullet"/>
+      <w:lvlText w:val=""/>
+      <w:lvlJc w:val="left"/>
+      <w:pPr>
+        <w:ind w:left="720" w:hanging="360"/>
+      </w:pPr>
+      <w:rPr>
+        <w:rFonts w:ascii="Symbol" w:hAnsi="Symbol" w:hint="default"/>
+      </w:rPr>
+    </w:lvl>
+    <w:lvl w:ilvl="1" w:tplc="0C090003" w:tentative="1">
+      <w:start w:val="1"/>
+      <w:numFmt w:val="bullet"/>
+      <w:lvlText w:val="o"/>
+      <w:lvlJc w:val="left"/>
+      <w:pPr>
+        <w:ind w:left="1440" w:hanging="360"/>
+      </w:pPr>
+      <w:rPr>
+        <w:rFonts w:ascii="Courier New" w:hAnsi="Courier New" w:cs="Courier New" w:hint="default"/>
+      </w:rPr>
+    </w:lvl>
+    <w:lvl w:ilvl="2" w:tplc="0C090005" w:tentative="1">
+      <w:start w:val="1"/>
+      <w:numFmt w:val="bullet"/>
+      <w:lvlText w:val=""/>
+      <w:lvlJc w:val="left"/>
+      <w:pPr>
+        <w:ind w:left="2160" w:hanging="360"/>
+      </w:pPr>
+      <w:rPr>
+        <w:rFonts w:ascii="Wingdings" w:hAnsi="Wingdings" w:hint="default"/>
+      </w:rPr>
+    </w:lvl>
+    <w:lvl w:ilvl="3" w:tplc="0C090001" w:tentative="1">
+      <w:start w:val="1"/>
+      <w:numFmt w:val="bullet"/>
+      <w:lvlText w:val=""/>
+      <w:lvlJc w:val="left"/>
+      <w:pPr>
+        <w:ind w:left="2880" w:hanging="360"/>
+      </w:pPr>
+      <w:rPr>
+        <w:rFonts w:ascii="Symbol" w:hAnsi="Symbol" w:hint="default"/>
+      </w:rPr>
+    </w:lvl>
+    <w:lvl w:ilvl="4" w:tplc="0C090003" w:tentative="1">
+      <w:start w:val="1"/>
+      <w:numFmt w:val="bullet"/>
+      <w:lvlText w:val="o"/>
+      <w:lvlJc w:val="left"/>
+      <w:pPr>
+        <w:ind w:left="3600" w:hanging="360"/>
+      </w:pPr>
+      <w:rPr>
+        <w:rFonts w:ascii="Courier New" w:hAnsi="Courier New" w:cs="Courier New" w:hint="default"/>
+      </w:rPr>
+    </w:lvl>
+    <w:lvl w:ilvl="5" w:tplc="0C090005" w:tentative="1">
+      <w:start w:val="1"/>
+      <w:numFmt w:val="bullet"/>
+      <w:lvlText w:val=""/>
+      <w:lvlJc w:val="left"/>
+      <w:pPr>
+        <w:ind w:left="4320" w:hanging="360"/>
+      </w:pPr>
+      <w:rPr>
+        <w:rFonts w:ascii="Wingdings" w:hAnsi="Wingdings" w:hint="default"/>
+      </w:rPr>
+    </w:lvl>
+    <w:lvl w:ilvl="6" w:tplc="0C090001" w:tentative="1">
+      <w:start w:val="1"/>
+      <w:numFmt w:val="bullet"/>
+      <w:lvlText w:val=""/>
+      <w:lvlJc w:val="left"/>
+      <w:pPr>
+        <w:ind w:left="5040" w:hanging="360"/>
+      </w:pPr>
+      <w:rPr>
+        <w:rFonts w:ascii="Symbol" w:hAnsi="Symbol" w:hint="default"/>
+      </w:rPr>
+    </w:lvl>
+    <w:lvl w:ilvl="7" w:tplc="0C090003" w:tentative="1">
+      <w:start w:val="1"/>
+      <w:numFmt w:val="bullet"/>
+      <w:lvlText w:val="o"/>
+      <w:lvlJc w:val="left"/>
+      <w:pPr>
+        <w:ind w:left="5760" w:hanging="360"/>
+      </w:pPr>
+      <w:rPr>
+        <w:rFonts w:ascii="Courier New" w:hAnsi="Courier New" w:cs="Courier New" w:hint="default"/>
+      </w:rPr>
+    </w:lvl>
+    <w:lvl w:ilvl="8" w:tplc="0C090005" w:tentative="1">
+      <w:start w:val="1"/>
+      <w:numFmt w:val="bullet"/>
+      <w:lvlText w:val=""/>
+      <w:lvlJc w:val="left"/>
+      <w:pPr>
+        <w:ind w:left="6480" w:hanging="360"/>
+      </w:pPr>
+      <w:rPr>
+        <w:rFonts w:ascii="Wingdings" w:hAnsi="Wingdings" w:hint="default"/>
+      </w:rPr>
+    </w:lvl>
+  </w:abstractNum>
+  <w:abstractNum w:abstractNumId="1" w15:restartNumberingAfterBreak="0">
     <w:nsid w:val="45D07D5B"/>
     <w:multiLevelType w:val="hybridMultilevel"/>
     <w:tmpl w:val="9E280D8A"/>
@@ -1422,7 +1599,7 @@
       </w:rPr>
     </w:lvl>
   </w:abstractNum>
-  <w:abstractNum w:abstractNumId="1" w15:restartNumberingAfterBreak="0">
+  <w:abstractNum w:abstractNumId="2" w15:restartNumberingAfterBreak="0">
     <w:nsid w:val="7A990B67"/>
     <w:multiLevelType w:val="hybridMultilevel"/>
     <w:tmpl w:val="5ADE7520"/>
@@ -1535,7 +1712,7 @@
       </w:rPr>
     </w:lvl>
   </w:abstractNum>
-  <w:abstractNum w:abstractNumId="2" w15:restartNumberingAfterBreak="0">
+  <w:abstractNum w:abstractNumId="3" w15:restartNumberingAfterBreak="0">
     <w:nsid w:val="7B5257FD"/>
     <w:multiLevelType w:val="hybridMultilevel"/>
     <w:tmpl w:val="84FC25D8"/>
@@ -1648,13 +1825,16 @@
     </w:lvl>
   </w:abstractNum>
   <w:num w:numId="1" w16cid:durableId="85811606">
+    <w:abstractNumId w:val="2"/>
+  </w:num>
+  <w:num w:numId="2" w16cid:durableId="1191337197">
     <w:abstractNumId w:val="1"/>
   </w:num>
-  <w:num w:numId="2" w16cid:durableId="1191337197">
+  <w:num w:numId="3" w16cid:durableId="473837246">
+    <w:abstractNumId w:val="3"/>
+  </w:num>
+  <w:num w:numId="4" w16cid:durableId="1608078822">
     <w:abstractNumId w:val="0"/>
-  </w:num>
-  <w:num w:numId="3" w16cid:durableId="473837246">
-    <w:abstractNumId w:val="2"/>
   </w:num>
 </w:numbering>
 </file>

</xml_diff>